<commit_message>
Testing and readme ok
</commit_message>
<xml_diff>
--- a/readme.docx
+++ b/readme.docx
@@ -173,6 +173,142 @@
       </w:r>
     </w:p>
     <w:p>
+      <w:r>
+        <w:t>Persona que necesita enviar información confidencial, como los datos de una tarjeta de crédito, al dueño de esta tarjeta que olvido portarla.</w:t>
+      </w:r>
+    </w:p>
+    <w:p>
+      <w:pPr>
+        <w:rPr>
+          <w:b/>
+        </w:rPr>
+      </w:pPr>
+      <w:r>
+        <w:rPr>
+          <w:b/>
+        </w:rPr>
+        <w:t>Necesidades</w:t>
+      </w:r>
+    </w:p>
+    <w:p>
+      <w:r>
+        <w:t xml:space="preserve">La persona necesita enviar esta información de manera segura, ya que quiere evitar enviar fotografías o ser muy </w:t>
+      </w:r>
+      <w:r>
+        <w:t>explícita</w:t>
+      </w:r>
+      <w:r>
+        <w:t xml:space="preserve"> mediante mensajería por internet. Además, necesita enviar la información de manera rápida y eficiente, ya que está de por medio su propio tiempo.</w:t>
+      </w:r>
+    </w:p>
+    <w:p>
+      <w:pPr>
+        <w:rPr>
+          <w:b/>
+        </w:rPr>
+      </w:pPr>
+      <w:r>
+        <w:rPr>
+          <w:b/>
+        </w:rPr>
+        <w:t xml:space="preserve">Objetivos </w:t>
+      </w:r>
+    </w:p>
+    <w:p>
+      <w:r>
+        <w:t>Enviar información de manera rápida, fácil y segura.</w:t>
+      </w:r>
+    </w:p>
+    <w:p>
+      <w:pPr>
+        <w:rPr>
+          <w:b/>
+        </w:rPr>
+      </w:pPr>
+      <w:r>
+        <w:rPr>
+          <w:b/>
+        </w:rPr>
+        <w:t>Definición del producto</w:t>
+      </w:r>
+    </w:p>
+    <w:p>
+      <w:pPr>
+        <w:rPr>
+          <w:b/>
+        </w:rPr>
+      </w:pPr>
+      <w:r>
+        <w:rPr>
+          <w:b/>
+        </w:rPr>
+        <w:t>Experiencia (como resuelve el problema)</w:t>
+      </w:r>
+    </w:p>
+    <w:p>
+      <w:proofErr w:type="spellStart"/>
+      <w:r>
+        <w:t>PINsafe</w:t>
+      </w:r>
+      <w:proofErr w:type="spellEnd"/>
+      <w:r>
+        <w:t>, permite cifrar información personal y enviarla de manera segura.</w:t>
+      </w:r>
+    </w:p>
+    <w:p>
+      <w:pPr>
+        <w:rPr>
+          <w:b/>
+        </w:rPr>
+      </w:pPr>
+      <w:proofErr w:type="spellStart"/>
+      <w:r>
+        <w:rPr>
+          <w:b/>
+        </w:rPr>
+        <w:t>Planificacion</w:t>
+      </w:r>
+      <w:proofErr w:type="spellEnd"/>
+    </w:p>
+    <w:p>
+      <w:pPr>
+        <w:rPr>
+          <w:b/>
+        </w:rPr>
+      </w:pPr>
+      <w:r>
+        <w:rPr>
+          <w:b/>
+        </w:rPr>
+        <w:t>Interfaz</w:t>
+      </w:r>
+      <w:r>
+        <w:rPr>
+          <w:b/>
+        </w:rPr>
+        <w:t xml:space="preserve"> (detalle del funcionamiento)</w:t>
+      </w:r>
+    </w:p>
+    <w:p>
+      <w:r>
+        <w:t xml:space="preserve">Para realizar de manera fácil el </w:t>
+      </w:r>
+      <w:proofErr w:type="spellStart"/>
+      <w:r>
+        <w:t>envio</w:t>
+      </w:r>
+      <w:proofErr w:type="spellEnd"/>
+      <w:r>
+        <w:t xml:space="preserve"> de esta información, la aplicación consta solo de dos pantallas, la primera donde se pueden ver las instrucciones, las que hacen énfasis en mostrar la diferencia entre el cifrado y descifrado.</w:t>
+      </w:r>
+    </w:p>
+    <w:p/>
+    <w:p>
+      <w:r>
+        <w:t xml:space="preserve">Acá la persona debe ingresar los datos. Se describe el ingreso de offset como “selecciona </w:t>
+      </w:r>
+    </w:p>
+    <w:p>
       <w:pPr>
         <w:rPr>
           <w:b/>
@@ -186,162 +322,138 @@
       </w:r>
     </w:p>
     <w:p>
-      <w:r>
-        <w:t>Persona que necesita enviar información confidencial, como los datos de una tarjeta de crédito, al dueño de esta tarjeta que olvido portarla.</w:t>
-      </w:r>
-    </w:p>
-    <w:p>
-      <w:pPr>
-        <w:rPr>
-          <w:b/>
-        </w:rPr>
-      </w:pPr>
-      <w:r>
-        <w:rPr>
-          <w:b/>
-        </w:rPr>
-        <w:t>Necesidades</w:t>
-      </w:r>
-    </w:p>
-    <w:p>
-      <w:r>
-        <w:t xml:space="preserve">La persona necesita enviar esta información de manera segura, ya que quiere evitar enviar fotografías o ser muy </w:t>
-      </w:r>
-      <w:r>
-        <w:t>explícita</w:t>
-      </w:r>
-      <w:r>
-        <w:t xml:space="preserve"> mediante mensajería por internet. Además, necesita enviar la información de manera rápida y eficiente, ya que está de por medio su propio tiempo.</w:t>
-      </w:r>
-    </w:p>
-    <w:p>
-      <w:pPr>
-        <w:rPr>
-          <w:b/>
-        </w:rPr>
-      </w:pPr>
-      <w:r>
-        <w:rPr>
-          <w:b/>
-        </w:rPr>
-        <w:t xml:space="preserve">Objetivos </w:t>
-      </w:r>
-    </w:p>
-    <w:p>
-      <w:r>
-        <w:t>Enviar información de manera rápida, fácil y segura.</w:t>
-      </w:r>
-    </w:p>
-    <w:p>
-      <w:pPr>
-        <w:rPr>
-          <w:b/>
-        </w:rPr>
-      </w:pPr>
-      <w:r>
-        <w:rPr>
-          <w:b/>
-        </w:rPr>
-        <w:t>Definición del producto</w:t>
-      </w:r>
-    </w:p>
-    <w:p>
-      <w:pPr>
-        <w:rPr>
-          <w:b/>
-        </w:rPr>
-      </w:pPr>
-      <w:r>
-        <w:rPr>
-          <w:b/>
-        </w:rPr>
-        <w:t>Experiencia (como resuelve el problema)</w:t>
-      </w:r>
-    </w:p>
-    <w:p>
-      <w:proofErr w:type="spellStart"/>
-      <w:r>
-        <w:t>PINsafe</w:t>
-      </w:r>
-      <w:proofErr w:type="spellEnd"/>
-      <w:r>
-        <w:t>, permite cifrar información personal y enviarla de manera segura.</w:t>
-      </w:r>
-    </w:p>
-    <w:p>
-      <w:pPr>
-        <w:rPr>
-          <w:b/>
-        </w:rPr>
-      </w:pPr>
-      <w:r>
-        <w:rPr>
-          <w:b/>
-        </w:rPr>
-        <w:t>Planificacion</w:t>
+      <w:pPr>
+        <w:pStyle w:val="Prrafodelista"/>
+        <w:numPr>
+          <w:ilvl w:val="0"/>
+          <w:numId w:val="3"/>
+        </w:numPr>
+      </w:pPr>
+      <w:r>
+        <w:t>Recibir bienvenida</w:t>
+      </w:r>
+    </w:p>
+    <w:p>
+      <w:pPr>
+        <w:pStyle w:val="Prrafodelista"/>
+        <w:numPr>
+          <w:ilvl w:val="0"/>
+          <w:numId w:val="3"/>
+        </w:numPr>
+      </w:pPr>
+      <w:r>
+        <w:lastRenderedPageBreak/>
+        <w:t>Leer instrucciones</w:t>
+      </w:r>
+    </w:p>
+    <w:p>
+      <w:pPr>
+        <w:pStyle w:val="Prrafodelista"/>
+        <w:numPr>
+          <w:ilvl w:val="0"/>
+          <w:numId w:val="3"/>
+        </w:numPr>
+      </w:pPr>
+      <w:r>
+        <w:t>Presionar comenzar</w:t>
+      </w:r>
+    </w:p>
+    <w:p>
+      <w:pPr>
+        <w:pStyle w:val="Prrafodelista"/>
+        <w:numPr>
+          <w:ilvl w:val="0"/>
+          <w:numId w:val="3"/>
+        </w:numPr>
+      </w:pPr>
+      <w:r>
+        <w:t>Elegir un offset</w:t>
+      </w:r>
+    </w:p>
+    <w:p>
+      <w:pPr>
+        <w:pStyle w:val="Prrafodelista"/>
+        <w:numPr>
+          <w:ilvl w:val="0"/>
+          <w:numId w:val="3"/>
+        </w:numPr>
+      </w:pPr>
+      <w:r>
+        <w:t>Ingresar texto a cifrar o descifrar</w:t>
+      </w:r>
+    </w:p>
+    <w:p>
+      <w:pPr>
+        <w:pStyle w:val="Prrafodelista"/>
+        <w:numPr>
+          <w:ilvl w:val="0"/>
+          <w:numId w:val="3"/>
+        </w:numPr>
+      </w:pPr>
+      <w:r>
+        <w:t>Leer instrucciones de ingreso de texto</w:t>
+      </w:r>
+    </w:p>
+    <w:p>
+      <w:pPr>
+        <w:pStyle w:val="Prrafodelista"/>
+        <w:numPr>
+          <w:ilvl w:val="0"/>
+          <w:numId w:val="3"/>
+        </w:numPr>
+      </w:pPr>
+      <w:r>
+        <w:t>Elegir CIFRAR o DESCIFRAR</w:t>
+      </w:r>
+    </w:p>
+    <w:p>
+      <w:pPr>
+        <w:pStyle w:val="Prrafodelista"/>
+        <w:numPr>
+          <w:ilvl w:val="0"/>
+          <w:numId w:val="3"/>
+        </w:numPr>
+      </w:pPr>
+      <w:r>
+        <w:t>Ver nuevo código</w:t>
+      </w:r>
+    </w:p>
+    <w:p>
+      <w:pPr>
+        <w:pStyle w:val="Prrafodelista"/>
+        <w:numPr>
+          <w:ilvl w:val="0"/>
+          <w:numId w:val="3"/>
+        </w:numPr>
+      </w:pPr>
+      <w:r>
+        <w:t>Limpiar/volver a hacer</w:t>
       </w:r>
       <w:bookmarkStart w:id="0" w:name="_GoBack"/>
       <w:bookmarkEnd w:id="0"/>
     </w:p>
-    <w:p>
-      <w:pPr>
-        <w:rPr>
-          <w:b/>
-        </w:rPr>
-      </w:pPr>
-      <w:r>
-        <w:rPr>
-          <w:b/>
-        </w:rPr>
-        <w:t>Interfaz</w:t>
-      </w:r>
-      <w:r>
-        <w:rPr>
-          <w:b/>
-        </w:rPr>
-        <w:t xml:space="preserve"> (detalle del funcionamiento)</w:t>
-      </w:r>
-    </w:p>
-    <w:p>
-      <w:r>
-        <w:t xml:space="preserve">Para realizar de manera fácil el </w:t>
+    <w:p/>
+    <w:p>
+      <w:pPr>
+        <w:rPr>
+          <w:b/>
+        </w:rPr>
+      </w:pPr>
+      <w:r>
+        <w:rPr>
+          <w:b/>
+        </w:rPr>
+        <w:t xml:space="preserve">Imágenes de mapa de flujo y </w:t>
       </w:r>
       <w:proofErr w:type="spellStart"/>
       <w:r>
-        <w:t>envio</w:t>
+        <w:rPr>
+          <w:b/>
+        </w:rPr>
+        <w:t>mockup</w:t>
       </w:r>
       <w:proofErr w:type="spellEnd"/>
       <w:r>
-        <w:t xml:space="preserve"> de esta información, la aplicación consta solo de dos pantallas, la primera donde se pueden ver las instrucciones, las que hacen énfasis en mostrar la diferencia entre el cifrado y descifrado.</w:t>
-      </w:r>
-    </w:p>
-    <w:p/>
-    <w:p>
-      <w:r>
-        <w:t xml:space="preserve">Acá la persona debe ingresar los datos. Se describe el ingreso de offset como “selecciona </w:t>
-      </w:r>
-    </w:p>
-    <w:p>
-      <w:pPr>
-        <w:rPr>
-          <w:b/>
-        </w:rPr>
-      </w:pPr>
-      <w:r>
-        <w:rPr>
-          <w:b/>
-        </w:rPr>
-        <w:t xml:space="preserve">Imágenes de mapa de flujo y </w:t>
-      </w:r>
-      <w:proofErr w:type="spellStart"/>
-      <w:r>
-        <w:rPr>
-          <w:b/>
-        </w:rPr>
-        <w:t>mockup</w:t>
-      </w:r>
-      <w:proofErr w:type="spellEnd"/>
-      <w:r>
         <w:rPr>
           <w:b/>
         </w:rPr>
@@ -358,7 +470,6 @@
         <w:rPr>
           <w:b/>
         </w:rPr>
-        <w:lastRenderedPageBreak/>
         <w:t>Paleta de colores</w:t>
       </w:r>
     </w:p>
@@ -429,6 +540,119 @@
 <file path=word/numbering.xml><?xml version="1.0" encoding="utf-8"?>
 <w:numbering xmlns:wpc="http://schemas.microsoft.com/office/word/2010/wordprocessingCanvas" xmlns:cx="http://schemas.microsoft.com/office/drawing/2014/chartex" xmlns:mc="http://schemas.openxmlformats.org/markup-compatibility/2006" xmlns:o="urn:schemas-microsoft-com:office:office" xmlns:r="http://schemas.openxmlformats.org/officeDocument/2006/relationships" xmlns:m="http://schemas.openxmlformats.org/officeDocument/2006/math" xmlns:v="urn:schemas-microsoft-com:vml" xmlns:wp14="http://schemas.microsoft.com/office/word/2010/wordprocessingDrawing" xmlns:wp="http://schemas.openxmlformats.org/drawingml/2006/wordprocessingDrawing" xmlns:w10="urn:schemas-microsoft-com:office:word" xmlns:w="http://schemas.openxmlformats.org/wordprocessingml/2006/main" xmlns:w14="http://schemas.microsoft.com/office/word/2010/wordml" xmlns:w15="http://schemas.microsoft.com/office/word/2012/wordml" xmlns:w16se="http://schemas.microsoft.com/office/word/2015/wordml/symex" xmlns:wpg="http://schemas.microsoft.com/office/word/2010/wordprocessingGroup" xmlns:wpi="http://schemas.microsoft.com/office/word/2010/wordprocessingInk" xmlns:wne="http://schemas.microsoft.com/office/word/2006/wordml" xmlns:wps="http://schemas.microsoft.com/office/word/2010/wordprocessingShape" mc:Ignorable="w14 w15 w16se wp14">
   <w:abstractNum w:abstractNumId="0" w15:restartNumberingAfterBreak="0">
+    <w:nsid w:val="083F7E92"/>
+    <w:multiLevelType w:val="hybridMultilevel"/>
+    <w:tmpl w:val="05F83D62"/>
+    <w:lvl w:ilvl="0" w:tplc="340A0001">
+      <w:start w:val="1"/>
+      <w:numFmt w:val="bullet"/>
+      <w:lvlText w:val=""/>
+      <w:lvlJc w:val="left"/>
+      <w:pPr>
+        <w:ind w:left="720" w:hanging="360"/>
+      </w:pPr>
+      <w:rPr>
+        <w:rFonts w:ascii="Symbol" w:hAnsi="Symbol" w:hint="default"/>
+      </w:rPr>
+    </w:lvl>
+    <w:lvl w:ilvl="1" w:tplc="340A0003" w:tentative="1">
+      <w:start w:val="1"/>
+      <w:numFmt w:val="bullet"/>
+      <w:lvlText w:val="o"/>
+      <w:lvlJc w:val="left"/>
+      <w:pPr>
+        <w:ind w:left="1440" w:hanging="360"/>
+      </w:pPr>
+      <w:rPr>
+        <w:rFonts w:ascii="Courier New" w:hAnsi="Courier New" w:cs="Courier New" w:hint="default"/>
+      </w:rPr>
+    </w:lvl>
+    <w:lvl w:ilvl="2" w:tplc="340A0005" w:tentative="1">
+      <w:start w:val="1"/>
+      <w:numFmt w:val="bullet"/>
+      <w:lvlText w:val=""/>
+      <w:lvlJc w:val="left"/>
+      <w:pPr>
+        <w:ind w:left="2160" w:hanging="360"/>
+      </w:pPr>
+      <w:rPr>
+        <w:rFonts w:ascii="Wingdings" w:hAnsi="Wingdings" w:hint="default"/>
+      </w:rPr>
+    </w:lvl>
+    <w:lvl w:ilvl="3" w:tplc="340A0001" w:tentative="1">
+      <w:start w:val="1"/>
+      <w:numFmt w:val="bullet"/>
+      <w:lvlText w:val=""/>
+      <w:lvlJc w:val="left"/>
+      <w:pPr>
+        <w:ind w:left="2880" w:hanging="360"/>
+      </w:pPr>
+      <w:rPr>
+        <w:rFonts w:ascii="Symbol" w:hAnsi="Symbol" w:hint="default"/>
+      </w:rPr>
+    </w:lvl>
+    <w:lvl w:ilvl="4" w:tplc="340A0003" w:tentative="1">
+      <w:start w:val="1"/>
+      <w:numFmt w:val="bullet"/>
+      <w:lvlText w:val="o"/>
+      <w:lvlJc w:val="left"/>
+      <w:pPr>
+        <w:ind w:left="3600" w:hanging="360"/>
+      </w:pPr>
+      <w:rPr>
+        <w:rFonts w:ascii="Courier New" w:hAnsi="Courier New" w:cs="Courier New" w:hint="default"/>
+      </w:rPr>
+    </w:lvl>
+    <w:lvl w:ilvl="5" w:tplc="340A0005" w:tentative="1">
+      <w:start w:val="1"/>
+      <w:numFmt w:val="bullet"/>
+      <w:lvlText w:val=""/>
+      <w:lvlJc w:val="left"/>
+      <w:pPr>
+        <w:ind w:left="4320" w:hanging="360"/>
+      </w:pPr>
+      <w:rPr>
+        <w:rFonts w:ascii="Wingdings" w:hAnsi="Wingdings" w:hint="default"/>
+      </w:rPr>
+    </w:lvl>
+    <w:lvl w:ilvl="6" w:tplc="340A0001" w:tentative="1">
+      <w:start w:val="1"/>
+      <w:numFmt w:val="bullet"/>
+      <w:lvlText w:val=""/>
+      <w:lvlJc w:val="left"/>
+      <w:pPr>
+        <w:ind w:left="5040" w:hanging="360"/>
+      </w:pPr>
+      <w:rPr>
+        <w:rFonts w:ascii="Symbol" w:hAnsi="Symbol" w:hint="default"/>
+      </w:rPr>
+    </w:lvl>
+    <w:lvl w:ilvl="7" w:tplc="340A0003" w:tentative="1">
+      <w:start w:val="1"/>
+      <w:numFmt w:val="bullet"/>
+      <w:lvlText w:val="o"/>
+      <w:lvlJc w:val="left"/>
+      <w:pPr>
+        <w:ind w:left="5760" w:hanging="360"/>
+      </w:pPr>
+      <w:rPr>
+        <w:rFonts w:ascii="Courier New" w:hAnsi="Courier New" w:cs="Courier New" w:hint="default"/>
+      </w:rPr>
+    </w:lvl>
+    <w:lvl w:ilvl="8" w:tplc="340A0005" w:tentative="1">
+      <w:start w:val="1"/>
+      <w:numFmt w:val="bullet"/>
+      <w:lvlText w:val=""/>
+      <w:lvlJc w:val="left"/>
+      <w:pPr>
+        <w:ind w:left="6480" w:hanging="360"/>
+      </w:pPr>
+      <w:rPr>
+        <w:rFonts w:ascii="Wingdings" w:hAnsi="Wingdings" w:hint="default"/>
+      </w:rPr>
+    </w:lvl>
+  </w:abstractNum>
+  <w:abstractNum w:abstractNumId="1" w15:restartNumberingAfterBreak="0">
     <w:nsid w:val="4C5E6579"/>
     <w:multiLevelType w:val="hybridMultilevel"/>
     <w:tmpl w:val="E614210A"/>
@@ -517,7 +741,7 @@
       </w:pPr>
     </w:lvl>
   </w:abstractNum>
-  <w:abstractNum w:abstractNumId="1" w15:restartNumberingAfterBreak="0">
+  <w:abstractNum w:abstractNumId="2" w15:restartNumberingAfterBreak="0">
     <w:nsid w:val="78D724A6"/>
     <w:multiLevelType w:val="multilevel"/>
     <w:tmpl w:val="6E7C2A36"/>
@@ -667,9 +891,12 @@
     </w:lvl>
   </w:abstractNum>
   <w:num w:numId="1">
+    <w:abstractNumId w:val="2"/>
+  </w:num>
+  <w:num w:numId="2">
     <w:abstractNumId w:val="1"/>
   </w:num>
-  <w:num w:numId="2">
+  <w:num w:numId="3">
     <w:abstractNumId w:val="0"/>
   </w:num>
 </w:numbering>

</xml_diff>